<commit_message>
[REVISION] Final Merge. Before Final Check.
</commit_message>
<xml_diff>
--- a/reference/ALDUESO BATABAT MARAVILLAS REGALADO/SPINE.docx
+++ b/reference/ALDUESO BATABAT MARAVILLAS REGALADO/SPINE.docx
@@ -96,151 +96,122 @@
           <w:sz w:val="24"/>
           <w:szCs w:val="24"/>
         </w:rPr>
-        <w:t xml:space="preserve">|| K.M. ALDUESO, </w:t>
-      </w:r>
-      <w:r>
-        <w:rPr>
-          <w:rFonts w:ascii="Arial" w:hAnsi="Arial" w:cs="Arial"/>
-          <w:b/>
-          <w:sz w:val="24"/>
-          <w:szCs w:val="24"/>
-        </w:rPr>
-        <w:t>J.M. BATABAT</w:t>
-      </w:r>
-      <w:r>
-        <w:rPr>
-          <w:rFonts w:ascii="Arial" w:hAnsi="Arial" w:cs="Arial"/>
-          <w:b/>
-          <w:sz w:val="24"/>
-          <w:szCs w:val="24"/>
-        </w:rPr>
-        <w:t xml:space="preserve">, </w:t>
-      </w:r>
-      <w:r>
-        <w:rPr>
-          <w:rFonts w:ascii="Arial" w:hAnsi="Arial" w:cs="Arial"/>
-          <w:b/>
-          <w:sz w:val="24"/>
-          <w:szCs w:val="24"/>
-        </w:rPr>
-        <w:t>E.J. MARAVILLAS</w:t>
-      </w:r>
-      <w:r>
-        <w:rPr>
-          <w:rFonts w:ascii="Arial" w:hAnsi="Arial" w:cs="Arial"/>
-          <w:b/>
-          <w:sz w:val="24"/>
-          <w:szCs w:val="24"/>
-        </w:rPr>
-        <w:t xml:space="preserve">, </w:t>
-      </w:r>
-      <w:r>
-        <w:rPr>
-          <w:rFonts w:ascii="Arial" w:hAnsi="Arial" w:cs="Arial"/>
-          <w:b/>
-          <w:sz w:val="24"/>
-          <w:szCs w:val="24"/>
-        </w:rPr>
-        <w:t>G.M. REGALADO || SEMACS || BS ECE &amp; BS EE || MSU-IIT || 2014 ||</w:t>
-      </w:r>
-    </w:p>
-    <w:p>
-      <w:pPr>
-        <w:jc w:val="center"/>
-        <w:rPr>
-          <w:rFonts w:ascii="Arial" w:hAnsi="Arial" w:cs="Arial"/>
-          <w:b/>
-          <w:sz w:val="24"/>
-          <w:szCs w:val="24"/>
-        </w:rPr>
-      </w:pPr>
-    </w:p>
-    <w:p>
-      <w:pPr>
-        <w:jc w:val="center"/>
-        <w:rPr>
-          <w:rFonts w:ascii="Arial" w:hAnsi="Arial" w:cs="Arial"/>
-          <w:b/>
-          <w:sz w:val="24"/>
-          <w:szCs w:val="24"/>
-        </w:rPr>
-      </w:pPr>
-    </w:p>
-    <w:p>
-      <w:pPr>
-        <w:jc w:val="center"/>
-        <w:rPr>
-          <w:rFonts w:ascii="Arial" w:hAnsi="Arial" w:cs="Arial"/>
-          <w:b/>
-          <w:sz w:val="24"/>
-          <w:szCs w:val="24"/>
-        </w:rPr>
-      </w:pPr>
-      <w:r>
-        <w:rPr>
-          <w:rFonts w:ascii="Arial" w:hAnsi="Arial" w:cs="Arial"/>
-          <w:b/>
-          <w:sz w:val="24"/>
-          <w:szCs w:val="24"/>
-        </w:rPr>
-        <w:t xml:space="preserve">|| K.M. ALDUESO, </w:t>
-      </w:r>
-      <w:r>
-        <w:rPr>
-          <w:rFonts w:ascii="Arial" w:hAnsi="Arial" w:cs="Arial"/>
-          <w:b/>
-          <w:sz w:val="24"/>
-          <w:szCs w:val="24"/>
-        </w:rPr>
-        <w:t>J.M. BATABAT</w:t>
-      </w:r>
-      <w:r>
-        <w:rPr>
-          <w:rFonts w:ascii="Arial" w:hAnsi="Arial" w:cs="Arial"/>
-          <w:b/>
-          <w:sz w:val="24"/>
-          <w:szCs w:val="24"/>
-        </w:rPr>
-        <w:t xml:space="preserve">, </w:t>
-      </w:r>
-      <w:r>
-        <w:rPr>
-          <w:rFonts w:ascii="Arial" w:hAnsi="Arial" w:cs="Arial"/>
-          <w:b/>
-          <w:sz w:val="24"/>
-          <w:szCs w:val="24"/>
-        </w:rPr>
-        <w:t>E.J. MARAVILLAS</w:t>
-      </w:r>
-      <w:r>
-        <w:rPr>
-          <w:rFonts w:ascii="Arial" w:hAnsi="Arial" w:cs="Arial"/>
-          <w:b/>
-          <w:sz w:val="24"/>
-          <w:szCs w:val="24"/>
-        </w:rPr>
-        <w:t xml:space="preserve">, </w:t>
-      </w:r>
-      <w:r>
-        <w:rPr>
-          <w:rFonts w:ascii="Arial" w:hAnsi="Arial" w:cs="Arial"/>
-          <w:b/>
-          <w:sz w:val="24"/>
-          <w:szCs w:val="24"/>
-        </w:rPr>
-        <w:t>G.M. REGALADO || SEMACS || BS ECE &amp; BS EE || MSU-IIT || 2014 ||</w:t>
-      </w:r>
-    </w:p>
-    <w:p>
-      <w:pPr>
-        <w:jc w:val="center"/>
-        <w:rPr>
-          <w:rFonts w:ascii="Arial" w:hAnsi="Arial" w:cs="Arial"/>
-          <w:b/>
-          <w:sz w:val="24"/>
-          <w:szCs w:val="24"/>
-        </w:rPr>
-      </w:pPr>
+        <w:t xml:space="preserve">|| </w:t>
+      </w:r>
+      <w:r>
+        <w:rPr>
+          <w:rFonts w:ascii="Arial" w:hAnsi="Arial" w:cs="Arial"/>
+          <w:b/>
+          <w:sz w:val="24"/>
+          <w:szCs w:val="24"/>
+        </w:rPr>
+        <w:t xml:space="preserve">G.M. REGALADO || </w:t>
+      </w:r>
+      <w:r>
+        <w:rPr>
+          <w:rFonts w:ascii="Arial" w:hAnsi="Arial" w:cs="Arial"/>
+          <w:b/>
+          <w:sz w:val="24"/>
+          <w:szCs w:val="24"/>
+        </w:rPr>
+        <w:t xml:space="preserve">INTEGRATION OF </w:t>
+      </w:r>
+      <w:r>
+        <w:rPr>
+          <w:rFonts w:ascii="Arial" w:hAnsi="Arial" w:cs="Arial"/>
+          <w:b/>
+          <w:sz w:val="24"/>
+          <w:szCs w:val="24"/>
+        </w:rPr>
+        <w:t>OPENCV AND CYCLONE V HYBRID ARM AND FPGA…</w:t>
+      </w:r>
+      <w:r>
+        <w:rPr>
+          <w:rFonts w:ascii="Arial" w:hAnsi="Arial" w:cs="Arial"/>
+          <w:b/>
+          <w:sz w:val="24"/>
+          <w:szCs w:val="24"/>
+        </w:rPr>
+        <w:t xml:space="preserve"> || BS ECE || MSU-IIT || 2014 ||</w:t>
+      </w:r>
+    </w:p>
+    <w:p>
+      <w:pPr>
+        <w:jc w:val="center"/>
+        <w:rPr>
+          <w:rFonts w:ascii="Arial" w:hAnsi="Arial" w:cs="Arial"/>
+          <w:b/>
+          <w:sz w:val="24"/>
+          <w:szCs w:val="24"/>
+        </w:rPr>
+      </w:pPr>
+    </w:p>
+    <w:p>
+      <w:pPr>
+        <w:jc w:val="center"/>
+        <w:rPr>
+          <w:rFonts w:ascii="Arial" w:hAnsi="Arial" w:cs="Arial"/>
+          <w:b/>
+          <w:sz w:val="24"/>
+          <w:szCs w:val="24"/>
+        </w:rPr>
+      </w:pPr>
+    </w:p>
+    <w:p>
+      <w:pPr>
+        <w:jc w:val="center"/>
+        <w:rPr>
+          <w:rFonts w:ascii="Arial" w:hAnsi="Arial" w:cs="Arial"/>
+          <w:b/>
+          <w:sz w:val="24"/>
+          <w:szCs w:val="24"/>
+        </w:rPr>
+      </w:pPr>
+      <w:r>
+        <w:rPr>
+          <w:rFonts w:ascii="Arial" w:hAnsi="Arial" w:cs="Arial"/>
+          <w:b/>
+          <w:sz w:val="24"/>
+          <w:szCs w:val="24"/>
+        </w:rPr>
+        <w:t xml:space="preserve">|| </w:t>
+      </w:r>
+      <w:r>
+        <w:rPr>
+          <w:rFonts w:ascii="Arial" w:hAnsi="Arial" w:cs="Arial"/>
+          <w:b/>
+          <w:sz w:val="24"/>
+          <w:szCs w:val="24"/>
+        </w:rPr>
+        <w:t xml:space="preserve">G.M. REGALADO || </w:t>
+      </w:r>
+      <w:r>
+        <w:rPr>
+          <w:rFonts w:ascii="Arial" w:hAnsi="Arial" w:cs="Arial"/>
+          <w:b/>
+          <w:sz w:val="24"/>
+          <w:szCs w:val="24"/>
+        </w:rPr>
+        <w:t xml:space="preserve">INTEGRATION OF </w:t>
+      </w:r>
+      <w:r>
+        <w:rPr>
+          <w:rFonts w:ascii="Arial" w:hAnsi="Arial" w:cs="Arial"/>
+          <w:b/>
+          <w:sz w:val="24"/>
+          <w:szCs w:val="24"/>
+        </w:rPr>
+        <w:t>OPENCV AND CYCLONE V HYBRID ARM AND FPGA…</w:t>
+      </w:r>
+      <w:r>
+        <w:rPr>
+          <w:rFonts w:ascii="Arial" w:hAnsi="Arial" w:cs="Arial"/>
+          <w:b/>
+          <w:sz w:val="24"/>
+          <w:szCs w:val="24"/>
+        </w:rPr>
+        <w:t xml:space="preserve"> || BS ECE || MSU-IIT || 2014 ||</w:t>
+      </w:r>
     </w:p>
     <w:p>
       <w:pPr>
@@ -265,59 +236,61 @@
           <w:szCs w:val="24"/>
         </w:rPr>
       </w:pPr>
-      <w:r>
-        <w:rPr>
-          <w:rFonts w:ascii="Arial" w:hAnsi="Arial" w:cs="Arial"/>
-          <w:b/>
-          <w:sz w:val="24"/>
-          <w:szCs w:val="24"/>
-        </w:rPr>
-        <w:t xml:space="preserve">|| K.M. ALDUESO, </w:t>
-      </w:r>
-      <w:r>
-        <w:rPr>
-          <w:rFonts w:ascii="Arial" w:hAnsi="Arial" w:cs="Arial"/>
-          <w:b/>
-          <w:sz w:val="24"/>
-          <w:szCs w:val="24"/>
-        </w:rPr>
-        <w:t>J.M. BATABAT</w:t>
-      </w:r>
-      <w:r>
-        <w:rPr>
-          <w:rFonts w:ascii="Arial" w:hAnsi="Arial" w:cs="Arial"/>
-          <w:b/>
-          <w:sz w:val="24"/>
-          <w:szCs w:val="24"/>
-        </w:rPr>
-        <w:t xml:space="preserve">, </w:t>
-      </w:r>
-      <w:r>
-        <w:rPr>
-          <w:rFonts w:ascii="Arial" w:hAnsi="Arial" w:cs="Arial"/>
-          <w:b/>
-          <w:sz w:val="24"/>
-          <w:szCs w:val="24"/>
-        </w:rPr>
-        <w:t>E.J. MARAVILLAS</w:t>
-      </w:r>
-      <w:r>
-        <w:rPr>
-          <w:rFonts w:ascii="Arial" w:hAnsi="Arial" w:cs="Arial"/>
-          <w:b/>
-          <w:sz w:val="24"/>
-          <w:szCs w:val="24"/>
-        </w:rPr>
-        <w:t xml:space="preserve">, </w:t>
-      </w:r>
-      <w:r>
-        <w:rPr>
-          <w:rFonts w:ascii="Arial" w:hAnsi="Arial" w:cs="Arial"/>
-          <w:b/>
-          <w:sz w:val="24"/>
-          <w:szCs w:val="24"/>
-        </w:rPr>
-        <w:t>G.M. REGALADO || SEMACS || BS ECE &amp; BS EE || MSU-IIT || 2014 ||</w:t>
+    </w:p>
+    <w:p>
+      <w:pPr>
+        <w:jc w:val="center"/>
+        <w:rPr>
+          <w:rFonts w:ascii="Arial" w:hAnsi="Arial" w:cs="Arial"/>
+          <w:b/>
+          <w:sz w:val="24"/>
+          <w:szCs w:val="24"/>
+        </w:rPr>
+      </w:pPr>
+      <w:r>
+        <w:rPr>
+          <w:rFonts w:ascii="Arial" w:hAnsi="Arial" w:cs="Arial"/>
+          <w:b/>
+          <w:sz w:val="24"/>
+          <w:szCs w:val="24"/>
+        </w:rPr>
+        <w:t xml:space="preserve">|| </w:t>
+      </w:r>
+      <w:r>
+        <w:rPr>
+          <w:rFonts w:ascii="Arial" w:hAnsi="Arial" w:cs="Arial"/>
+          <w:b/>
+          <w:sz w:val="24"/>
+          <w:szCs w:val="24"/>
+        </w:rPr>
+        <w:t xml:space="preserve">G.M. REGALADO || </w:t>
+      </w:r>
+      <w:r>
+        <w:rPr>
+          <w:rFonts w:ascii="Arial" w:hAnsi="Arial" w:cs="Arial"/>
+          <w:b/>
+          <w:sz w:val="24"/>
+          <w:szCs w:val="24"/>
+        </w:rPr>
+        <w:t xml:space="preserve">INTEGRATION OF </w:t>
+      </w:r>
+      <w:r>
+        <w:rPr>
+          <w:rFonts w:ascii="Arial" w:hAnsi="Arial" w:cs="Arial"/>
+          <w:b/>
+          <w:sz w:val="24"/>
+          <w:szCs w:val="24"/>
+        </w:rPr>
+        <w:t>OPENCV AND CYCLONE V HYBRID ARM AND FPGA…</w:t>
+      </w:r>
+      <w:r>
+        <w:rPr>
+          <w:rFonts w:ascii="Arial" w:hAnsi="Arial" w:cs="Arial"/>
+          <w:b/>
+          <w:sz w:val="24"/>
+          <w:szCs w:val="24"/>
+        </w:rPr>
+        <w:t xml:space="preserve"> || BS ECE || MSU-IIT || 2014 ||</w:t>
       </w:r>
     </w:p>
     <w:p>

</xml_diff>